<commit_message>
update cv and links
</commit_message>
<xml_diff>
--- a/CV.docx
+++ b/CV.docx
@@ -381,19 +381,7 @@
       </w:r>
       <w:r>
         <w:tab/>
-        <w:t>: 20</w:t>
-      </w:r>
-      <w:r>
-        <w:t>18</w:t>
-      </w:r>
-      <w:r>
-        <w:t xml:space="preserve"> – 202</w:t>
-      </w:r>
-      <w:r>
-        <w:t>0</w:t>
-      </w:r>
-      <w:r>
-        <w:t>.</w:t>
+        <w:t>: 2018 – 2020.</w:t>
       </w:r>
     </w:p>
     <w:p>
@@ -468,10 +456,7 @@
       </w:r>
       <w:r>
         <w:tab/>
-        <w:t xml:space="preserve">: </w:t>
-      </w:r>
-      <w:r>
-        <w:t>Completed.</w:t>
+        <w:t>: Completed.</w:t>
       </w:r>
     </w:p>
     <w:p/>
@@ -1100,10 +1085,7 @@
         </w:numPr>
       </w:pPr>
       <w:r>
-        <w:t>Junior</w:t>
-      </w:r>
-      <w:r>
-        <w:t xml:space="preserve"> Data Analyst </w:t>
+        <w:t xml:space="preserve">Junior Data Analyst </w:t>
       </w:r>
       <w:r>
         <w:tab/>
@@ -1332,14 +1314,9 @@
       <w:r>
         <w:t xml:space="preserve">: </w:t>
       </w:r>
-      <w:hyperlink r:id="rId8" w:history="1">
-        <w:r>
-          <w:rPr>
-            <w:rStyle w:val="Hyperlink"/>
-          </w:rPr>
-          <w:t>https://github.com/MoretiGiven</w:t>
-        </w:r>
-      </w:hyperlink>
+      <w:r>
+        <w:t>https://github.com/GivenMoreti</w:t>
+      </w:r>
     </w:p>
     <w:p>
       <w:pPr>
@@ -1409,7 +1386,7 @@
     </w:p>
     <w:p/>
     <w:sectPr>
-      <w:headerReference w:type="default" r:id="rId9"/>
+      <w:headerReference w:type="default" r:id="rId8"/>
       <w:pgSz w:w="12240" w:h="15840"/>
       <w:pgMar w:top="1440" w:right="1440" w:bottom="1440" w:left="1440" w:header="720" w:footer="720" w:gutter="0"/>
       <w:pgBorders w:offsetFrom="page">
@@ -1737,7 +1714,7 @@
         <v:path o:extrusionok="f" gradientshapeok="t" o:connecttype="rect"/>
         <o:lock v:ext="edit" aspectratio="t"/>
       </v:shapetype>
-      <v:shape id="_x0000_i1192" type="#_x0000_t75" style="width:11.45pt;height:11.45pt" o:bullet="t">
+      <v:shape id="_x0000_i1027" type="#_x0000_t75" style="width:11.5pt;height:11.5pt" o:bullet="t">
         <v:imagedata r:id="rId1" o:title="mso3B09"/>
       </v:shape>
     </w:pict>

</xml_diff>